<commit_message>
fix: auditoria completa - cartas corrigidas, joguinho passivo removido
- Removido link do baralho passivo (Quem é/Objeção/Resposta) do index
- Corrigidas 4 cartas problematicas no baralho de 27:
  Carta 14: desafio desconectado da crenca → e-mail ao cliente
  Carta 15: listagem de nomes reais (risco alucinacao) → mentoria inclusiva
  Carta 17: glossario tecnico (reforcava crenca) → checklist de licitacao
  Carta 25: duplicada da carta 23 → folha A4 com 5 prompts prontos
- Proposta especializada para contencioso de massa
- Todos os 13 links do curso verificados e funcionando

Co-Authored-By: Claude Opus 4.6 <noreply@anthropic.com>
</commit_message>
<xml_diff>
--- a/Cartas perfis resistentes/Baralho de 27 Personagens — Advogados resistentes à inteligência artificial.docx
+++ b/Cartas perfis resistentes/Baralho de 27 Personagens — Advogados resistentes à inteligência artificial.docx
@@ -665,34 +665,44 @@
     </w:p>
     <w:p>
       <w:r>
-        <w:t>Crença: “Quem resolve tecnologia é meu cônjuge.”</w:t>
+        <w:t>Crença: «Quem resolve tecnologia é meu cônjuge.»</w:t>
         <w:br/>
-        <w:t xml:space="preserve"> Desafio: Roteiro de entrevista inicial empática (10 perguntas abertas).</w:t>
+        <w:t xml:space="preserve"> Desafio: Redigir e-mail ao cliente explicando próximos passos de investigação — prompt em linguagem coloquial.</w:t>
         <w:br/>
         <w:t xml:space="preserve"> Prompt pronto:</w:t>
       </w:r>
     </w:p>
     <w:p>
       <w:r>
-        <w:t>Monte 10 perguntas abertas, em tom empático, para entrevista inicial em investigação por crime econômico.</w:t>
+        <w:t>Sou advogado e preciso enviar um e-mail ao meu cliente explicando, de forma clara e tranquilizadora, os próximos 5 passos de uma investigação por crime econômico.</w:t>
       </w:r>
     </w:p>
     <w:p>
       <w:r>
-        <w:t>Organize por blocos: fatos, documentos, cronologia, interlocutores, riscos imediatos, próximos passos.</w:t>
+        <w:t>O cliente é empresário, não é da área jurídica e está nervoso.</w:t>
       </w:r>
     </w:p>
     <w:p>
       <w:r>
-        <w:t>Formato: lista numerada (10 itens, 1 linha cada).</w:t>
+        <w:t>Tom: profissional mas acolhedor. Máximo 15 linhas.</w:t>
+        <w:br/>
+        <w:t>Formato:</w:t>
+        <w:br/>
+        <w:t>- Saudação breve</w:t>
+        <w:br/>
+        <w:t>- Resumo da situação (2 linhas)</w:t>
+        <w:br/>
+        <w:t>- 5 próximos passos numerados (1 linha cada)</w:t>
+        <w:br/>
+        <w:t>- Encerramento com disponibilidade</w:t>
       </w:r>
     </w:p>
     <w:p/>
     <w:p>
       <w:r>
-        <w:t>Saída mínima: 10 perguntas.</w:t>
+        <w:t>Saída mínima: E-mail pronto de 15 linhas.</w:t>
         <w:br/>
-        <w:t xml:space="preserve"> Critérios: linguagem clara; foco em fatos.</w:t>
+        <w:t xml:space="preserve"> Critérios: tom adequado; sem juridiquês; prova que basta conversar com a ferramenta.</w:t>
         <w:br/>
         <w:t xml:space="preserve"> Apresentação: regra das três vozes (1 lê a carta; 1 lê o resultado; 1 relata o processo).</w:t>
       </w:r>
@@ -705,34 +715,36 @@
     </w:p>
     <w:p>
       <w:r>
-        <w:t>Crença: “Tecnologia é coisa de homem.”</w:t>
+        <w:t>Crença: «Tecnologia é coisa de homem.»</w:t>
         <w:br/>
-        <w:t xml:space="preserve"> Desafio: Referências femininas em tecnologia jurídica (6 nomes) + ideia de mentoria.</w:t>
+        <w:t xml:space="preserve"> Desafio: Plano de mentoria interna em 5 passos para adoção inclusiva de IA no escritório.</w:t>
         <w:br/>
         <w:t xml:space="preserve"> Prompt pronto:</w:t>
       </w:r>
     </w:p>
     <w:p>
       <w:r>
-        <w:t>Liste 6 profissionais mulheres relevantes em tecnologia jurídica no Brasil (advocacia, pesquisa, produto ou ensino).</w:t>
+        <w:t>Crie um plano de mentoria interna de 5 passos para adoção inclusiva de ferramentas de inteligência artificial no escritório jurídico.</w:t>
       </w:r>
     </w:p>
     <w:p>
       <w:r>
-        <w:t>Para cada nome: 1 linha com contribuição concreta e onde acompanhar (site ou rede).</w:t>
+        <w:t>Foco: garantir que todos os perfis (independente de gênero, idade ou familiaridade com tecnologia) participem igualmente.</w:t>
       </w:r>
     </w:p>
     <w:p>
       <w:r>
-        <w:t>Depois, proponha 1 ideia de mentoria interna de 3 passos.</w:t>
+        <w:t>Para cada passo: ação concreta (1 linha), responsável sugerido (1 linha), indicador de sucesso (1 linha).</w:t>
+        <w:br/>
+        <w:t>Formato: 5 blocos numerados.</w:t>
       </w:r>
     </w:p>
     <w:p/>
     <w:p>
       <w:r>
-        <w:t>Saída mínima: 6 linhas + mentoria de 3 passos.</w:t>
+        <w:t>Saída mínima: 5 passos com ação, responsável e indicador.</w:t>
         <w:br/>
-        <w:t xml:space="preserve"> Critérios: referências reais; ação prática.</w:t>
+        <w:t xml:space="preserve"> Critérios: inclusivo; praticável; sem depender de dados externos.</w:t>
         <w:br/>
         <w:t xml:space="preserve"> Apresentação: regra das três vozes (1 lê a carta; 1 lê o resultado; 1 relata o processo).</w:t>
       </w:r>
@@ -785,24 +797,30 @@
     </w:p>
     <w:p>
       <w:r>
-        <w:t>Crença: “Isso é para quem é de tecnologia da informação.”</w:t>
+        <w:t>Crença: «Isso é para quem é de tecnologia da informação.»</w:t>
         <w:br/>
-        <w:t xml:space="preserve"> Desafio: Glossário de 10 termos de ferramentas de linguagem natural.</w:t>
+        <w:t xml:space="preserve"> Desafio: Checklist de 10 itens para análise rápida de edital de licitação.</w:t>
         <w:br/>
         <w:t xml:space="preserve"> Prompt pronto:</w:t>
       </w:r>
     </w:p>
     <w:p>
       <w:r>
-        <w:t>Escreva um glossário com 10 termos de ferramentas de linguagem natural, cada termo explicado em 1 linha para advogados iniciantes (sem siglas e sem jargão).</w:t>
+        <w:t>Crie um checklist de 10 itens para análise rápida de edital de licitação pública.</w:t>
+        <w:br/>
+        <w:t>Organize por blocos: requisitos de habilitação, proposta técnica, proposta de preços, prazos e recursos.</w:t>
+        <w:br/>
+        <w:t>Formato: 10 itens numerados; cada item com ‘o que verificar’ (1 linha) e ‘onde encontrar no edital’ (1 linha).</w:t>
+        <w:br/>
+        <w:t>Linguagem simples, sem termos de tecnologia.</w:t>
       </w:r>
     </w:p>
     <w:p/>
     <w:p>
       <w:r>
-        <w:t>Saída mínima: 10 linhas.</w:t>
+        <w:t>Saída mínima: 10 itens com verificação.</w:t>
         <w:br/>
-        <w:t xml:space="preserve"> Critérios: simples; sem tecnicismo.</w:t>
+        <w:t xml:space="preserve"> Critérios: prático; zero jargão de TI; prova que não precisa ser ‘de tecnologia’.</w:t>
         <w:br/>
         <w:t xml:space="preserve"> Apresentação: regra das três vozes (1 lê a carta; 1 lê o resultado; 1 relata o processo).</w:t>
       </w:r>
@@ -1125,34 +1143,44 @@
     </w:p>
     <w:p>
       <w:r>
-        <w:t>Crença: “Ou faço todos os cursos, ou não começo.”</w:t>
+        <w:t>Crença: «Ou faço todos os cursos, ou não começo.»</w:t>
         <w:br/>
-        <w:t xml:space="preserve"> Desafio: Plano de micro-aprendizado de 7 dias com tarefas de 10 minutos.</w:t>
+        <w:t xml:space="preserve"> Desafio: Folha A4 com 5 prompts prontos para 5 áreas jurídicas diferentes.</w:t>
         <w:br/>
         <w:t xml:space="preserve"> Prompt pronto:</w:t>
       </w:r>
     </w:p>
     <w:p>
       <w:r>
-        <w:t>Crie um plano de 7 dias, 10 minutos por dia, para começar a usar ferramentas de texto em tarefas jurídicas reais.</w:t>
+        <w:t>Crie uma folha-resumo (cabe em 1 página A4) com 5 prompts prontos para uso imediato, um para cada área:</w:t>
       </w:r>
     </w:p>
     <w:p>
       <w:r>
-        <w:t>Para cada dia: tarefa mínima (1 linha), exemplo do que colar (1 linha), critério de sucesso (1 linha).</w:t>
+        <w:t>1) Cível (resumir petição)</w:t>
+        <w:br/>
+        <w:t>2) Trabalhista (calcular verbas)</w:t>
+        <w:br/>
+        <w:t>3) Contratual (revisar cláusula)</w:t>
+        <w:br/>
+        <w:t>4) Societário (checklist de ata)</w:t>
+        <w:br/>
+        <w:t>5) Regulatório (comparar normas)</w:t>
       </w:r>
     </w:p>
     <w:p>
       <w:r>
-        <w:t>Formato: tabela em texto com 3 colunas e 7 linhas.</w:t>
+        <w:t>Cada prompt deve ter: título (1 linha), prompt completo pronto para colar (3-4 linhas), resultado esperado (1 linha).</w:t>
+        <w:br/>
+        <w:t>Formato: 5 blocos compactos.</w:t>
       </w:r>
     </w:p>
     <w:p/>
     <w:p>
       <w:r>
-        <w:t>Saída mínima: tabela 7 linhas.</w:t>
+        <w:t>Saída mínima: 5 prompts prontos em 1 página.</w:t>
         <w:br/>
-        <w:t xml:space="preserve"> Critérios: microvitórias; zero fricção.</w:t>
+        <w:t xml:space="preserve"> Critérios: uso imediato; prova que não precisa fazer ‘todos os cursos’ para começar.</w:t>
         <w:br/>
         <w:t xml:space="preserve"> Apresentação: regra das três vozes (1 lê a carta; 1 lê o resultado; 1 relata o processo).</w:t>
       </w:r>

</xml_diff>